<commit_message>
Added header to edit_tickets, new database and added password + username to user stories
</commit_message>
<xml_diff>
--- a/User stories.docx
+++ b/User stories.docx
@@ -3,8 +3,6 @@
 <w:document xmlns:wpc="http://schemas.microsoft.com/office/word/2010/wordprocessingCanvas" xmlns:mc="http://schemas.openxmlformats.org/markup-compatibility/2006" xmlns:o="urn:schemas-microsoft-com:office:office" xmlns:r="http://schemas.openxmlformats.org/officeDocument/2006/relationships" xmlns:m="http://schemas.openxmlformats.org/officeDocument/2006/math" xmlns:v="urn:schemas-microsoft-com:vml" xmlns:wp14="http://schemas.microsoft.com/office/word/2010/wordprocessingDrawing" xmlns:wp="http://schemas.openxmlformats.org/drawingml/2006/wordprocessingDrawing" xmlns:w10="urn:schemas-microsoft-com:office:word" xmlns:w="http://schemas.openxmlformats.org/wordprocessingml/2006/main" xmlns:w14="http://schemas.microsoft.com/office/word/2010/wordml" xmlns:w15="http://schemas.microsoft.com/office/word/2012/wordml" xmlns:wpg="http://schemas.microsoft.com/office/word/2010/wordprocessingGroup" xmlns:wpi="http://schemas.microsoft.com/office/word/2010/wordprocessingInk" xmlns:wne="http://schemas.microsoft.com/office/word/2006/wordml" xmlns:wps="http://schemas.microsoft.com/office/word/2010/wordprocessingShape" mc:Ignorable="w14 w15 wp14">
   <w:body>
     <w:p>
-      <w:bookmarkStart w:id="0" w:name="_GoBack"/>
-      <w:bookmarkEnd w:id="0"/>
       <w:r>
         <w:t>User story of:</w:t>
       </w:r>
@@ -117,7 +115,150 @@
     <w:p/>
     <w:p/>
     <w:p/>
-    <w:p/>
+    <w:tbl>
+      <w:tblPr>
+        <w:tblStyle w:val="Tabelraster"/>
+        <w:tblW w:w="0" w:type="auto"/>
+        <w:tblLook w:val="04A0" w:firstRow="1" w:lastRow="0" w:firstColumn="1" w:lastColumn="0" w:noHBand="0" w:noVBand="1"/>
+      </w:tblPr>
+      <w:tblGrid>
+        <w:gridCol w:w="3020"/>
+        <w:gridCol w:w="3021"/>
+        <w:gridCol w:w="3021"/>
+      </w:tblGrid>
+      <w:tr>
+        <w:tc>
+          <w:tcPr>
+            <w:tcW w:w="3020" w:type="dxa"/>
+          </w:tcPr>
+          <w:p>
+            <w:r>
+              <w:t>Role:</w:t>
+            </w:r>
+          </w:p>
+        </w:tc>
+        <w:tc>
+          <w:tcPr>
+            <w:tcW w:w="3021" w:type="dxa"/>
+          </w:tcPr>
+          <w:p>
+            <w:r>
+              <w:t>Username:</w:t>
+            </w:r>
+          </w:p>
+        </w:tc>
+        <w:tc>
+          <w:tcPr>
+            <w:tcW w:w="3021" w:type="dxa"/>
+          </w:tcPr>
+          <w:p>
+            <w:r>
+              <w:t>Password:</w:t>
+            </w:r>
+          </w:p>
+        </w:tc>
+      </w:tr>
+      <w:tr>
+        <w:tc>
+          <w:tcPr>
+            <w:tcW w:w="3020" w:type="dxa"/>
+          </w:tcPr>
+          <w:p>
+            <w:r>
+              <w:t>User with licence</w:t>
+            </w:r>
+          </w:p>
+        </w:tc>
+        <w:tc>
+          <w:tcPr>
+            <w:tcW w:w="3021" w:type="dxa"/>
+          </w:tcPr>
+          <w:p>
+            <w:r>
+              <w:t>MG</w:t>
+            </w:r>
+          </w:p>
+        </w:tc>
+        <w:tc>
+          <w:tcPr>
+            <w:tcW w:w="3021" w:type="dxa"/>
+          </w:tcPr>
+          <w:p>
+            <w:r>
+              <w:t>123</w:t>
+            </w:r>
+          </w:p>
+        </w:tc>
+      </w:tr>
+      <w:tr>
+        <w:tc>
+          <w:tcPr>
+            <w:tcW w:w="3020" w:type="dxa"/>
+          </w:tcPr>
+          <w:p>
+            <w:r>
+              <w:t>Administrator</w:t>
+            </w:r>
+          </w:p>
+        </w:tc>
+        <w:tc>
+          <w:tcPr>
+            <w:tcW w:w="3021" w:type="dxa"/>
+          </w:tcPr>
+          <w:p>
+            <w:r>
+              <w:t>Victor</w:t>
+            </w:r>
+          </w:p>
+        </w:tc>
+        <w:tc>
+          <w:tcPr>
+            <w:tcW w:w="3021" w:type="dxa"/>
+          </w:tcPr>
+          <w:p>
+            <w:r>
+              <w:t>123</w:t>
+            </w:r>
+          </w:p>
+        </w:tc>
+      </w:tr>
+      <w:tr>
+        <w:tc>
+          <w:tcPr>
+            <w:tcW w:w="3020" w:type="dxa"/>
+          </w:tcPr>
+          <w:p>
+            <w:r>
+              <w:t>Operator</w:t>
+            </w:r>
+          </w:p>
+        </w:tc>
+        <w:tc>
+          <w:tcPr>
+            <w:tcW w:w="3021" w:type="dxa"/>
+          </w:tcPr>
+          <w:p>
+            <w:r>
+              <w:t>Operator</w:t>
+            </w:r>
+          </w:p>
+        </w:tc>
+        <w:tc>
+          <w:tcPr>
+            <w:tcW w:w="3021" w:type="dxa"/>
+          </w:tcPr>
+          <w:p>
+            <w:r>
+              <w:t>Operator</w:t>
+            </w:r>
+          </w:p>
+        </w:tc>
+      </w:tr>
+    </w:tbl>
+    <w:p>
+      <w:bookmarkStart w:id="0" w:name="_GoBack"/>
+      <w:bookmarkEnd w:id="0"/>
+    </w:p>
     <w:sectPr>
       <w:pgSz w:w="11906" w:h="16838"/>
       <w:pgMar w:top="1417" w:right="1417" w:bottom="1417" w:left="1417" w:header="708" w:footer="708" w:gutter="0"/>
@@ -552,6 +693,25 @@
     <w:semiHidden/>
     <w:unhideWhenUsed/>
   </w:style>
+  <w:style w:type="table" w:styleId="Tabelraster">
+    <w:name w:val="Table Grid"/>
+    <w:basedOn w:val="Standaardtabel"/>
+    <w:uiPriority w:val="39"/>
+    <w:rsid w:val="009A22C4"/>
+    <w:pPr>
+      <w:spacing w:after="0" w:line="240" w:lineRule="auto"/>
+    </w:pPr>
+    <w:tblPr>
+      <w:tblBorders>
+        <w:top w:val="single" w:sz="4" w:space="0" w:color="auto"/>
+        <w:left w:val="single" w:sz="4" w:space="0" w:color="auto"/>
+        <w:bottom w:val="single" w:sz="4" w:space="0" w:color="auto"/>
+        <w:right w:val="single" w:sz="4" w:space="0" w:color="auto"/>
+        <w:insideH w:val="single" w:sz="4" w:space="0" w:color="auto"/>
+        <w:insideV w:val="single" w:sz="4" w:space="0" w:color="auto"/>
+      </w:tblBorders>
+    </w:tblPr>
+  </w:style>
 </w:styles>
 </file>
 

</xml_diff>